<commit_message>
Pi database created and item controller updated
</commit_message>
<xml_diff>
--- a/public/CI.docx
+++ b/public/CI.docx
@@ -39,14 +39,25 @@
                 <w:szCs w:val="28"/>
               </w:rPr>
             </w:pPr>
-            <w:r>
-              <w:rPr>
-                <w:rFonts w:ascii="Times New Roman" w:hAnsi="Times New Roman" w:cs="Times New Roman"/>
-                <w:b/>
-                <w:sz w:val="28"/>
-                <w:szCs w:val="28"/>
-              </w:rPr>
-              <w:t>Silconetworks FZE</w:t>
+            <w:proofErr w:type="spellStart"/>
+            <w:r>
+              <w:rPr>
+                <w:rFonts w:ascii="Times New Roman" w:hAnsi="Times New Roman" w:cs="Times New Roman"/>
+                <w:b/>
+                <w:sz w:val="28"/>
+                <w:szCs w:val="28"/>
+              </w:rPr>
+              <w:t>Silconetworks</w:t>
+            </w:r>
+            <w:proofErr w:type="spellEnd"/>
+            <w:r>
+              <w:rPr>
+                <w:rFonts w:ascii="Times New Roman" w:hAnsi="Times New Roman" w:cs="Times New Roman"/>
+                <w:b/>
+                <w:sz w:val="28"/>
+                <w:szCs w:val="28"/>
+              </w:rPr>
+              <w:t xml:space="preserve"> FZE</w:t>
             </w:r>
           </w:p>
         </w:tc>
@@ -385,14 +396,25 @@
                 <w:szCs w:val="24"/>
               </w:rPr>
             </w:pPr>
-            <w:r>
-              <w:rPr>
-                <w:rFonts w:ascii="Times New Roman" w:hAnsi="Times New Roman" w:cs="Times New Roman"/>
-                <w:b/>
-                <w:sz w:val="24"/>
-                <w:szCs w:val="24"/>
-              </w:rPr>
-              <w:t xml:space="preserve">P.o Box: </w:t>
+            <w:proofErr w:type="spellStart"/>
+            <w:r>
+              <w:rPr>
+                <w:rFonts w:ascii="Times New Roman" w:hAnsi="Times New Roman" w:cs="Times New Roman"/>
+                <w:b/>
+                <w:sz w:val="24"/>
+                <w:szCs w:val="24"/>
+              </w:rPr>
+              <w:t>P.o</w:t>
+            </w:r>
+            <w:proofErr w:type="spellEnd"/>
+            <w:r>
+              <w:rPr>
+                <w:rFonts w:ascii="Times New Roman" w:hAnsi="Times New Roman" w:cs="Times New Roman"/>
+                <w:b/>
+                <w:sz w:val="24"/>
+                <w:szCs w:val="24"/>
+              </w:rPr>
+              <w:t xml:space="preserve"> Box: </w:t>
             </w:r>
             <w:r>
               <w:rPr>
@@ -877,14 +899,25 @@
                 <w:szCs w:val="28"/>
               </w:rPr>
             </w:pPr>
-            <w:r>
-              <w:rPr>
-                <w:rFonts w:ascii="Times New Roman" w:hAnsi="Times New Roman" w:cs="Times New Roman"/>
-                <w:b/>
-                <w:sz w:val="28"/>
-                <w:szCs w:val="28"/>
-              </w:rPr>
-              <w:t>Silconetworks FZE -Commercial Invoice</w:t>
+            <w:proofErr w:type="spellStart"/>
+            <w:r>
+              <w:rPr>
+                <w:rFonts w:ascii="Times New Roman" w:hAnsi="Times New Roman" w:cs="Times New Roman"/>
+                <w:b/>
+                <w:sz w:val="28"/>
+                <w:szCs w:val="28"/>
+              </w:rPr>
+              <w:t>Silconetworks</w:t>
+            </w:r>
+            <w:proofErr w:type="spellEnd"/>
+            <w:r>
+              <w:rPr>
+                <w:rFonts w:ascii="Times New Roman" w:hAnsi="Times New Roman" w:cs="Times New Roman"/>
+                <w:b/>
+                <w:sz w:val="28"/>
+                <w:szCs w:val="28"/>
+              </w:rPr>
+              <w:t xml:space="preserve"> FZE -Commercial Invoice</w:t>
             </w:r>
           </w:p>
         </w:tc>
@@ -1212,15 +1245,6 @@
                 <w:szCs w:val="28"/>
               </w:rPr>
             </w:pPr>
-            <w:r>
-              <w:rPr>
-                <w:rFonts w:ascii="Times New Roman" w:hAnsi="Times New Roman" w:cs="Times New Roman"/>
-                <w:b/>
-                <w:sz w:val="28"/>
-                <w:szCs w:val="28"/>
-              </w:rPr>
-              <w:t>1</w:t>
-            </w:r>
           </w:p>
         </w:tc>
         <w:tc>
@@ -1285,7 +1309,7 @@
                 <w:sz w:val="24"/>
                 <w:szCs w:val="24"/>
               </w:rPr>
-              <w:t>1</w:t>
+              <w:t>${itemId}</w:t>
             </w:r>
           </w:p>
         </w:tc>
@@ -1525,8 +1549,19 @@
                 <w:sz w:val="24"/>
                 <w:szCs w:val="24"/>
               </w:rPr>
-              <w:t xml:space="preserve"> Hungary</w:t>
-            </w:r>
+              <w:t xml:space="preserve"> </w:t>
+            </w:r>
+            <w:proofErr w:type="gramStart"/>
+            <w:r>
+              <w:rPr>
+                <w:rFonts w:ascii="Times New Roman" w:hAnsi="Times New Roman" w:cs="Times New Roman"/>
+                <w:b/>
+                <w:sz w:val="24"/>
+                <w:szCs w:val="24"/>
+              </w:rPr>
+              <w:t>Hungary</w:t>
+            </w:r>
+            <w:proofErr w:type="gramEnd"/>
             <w:r>
               <w:rPr>
                 <w:rFonts w:ascii="Times New Roman" w:hAnsi="Times New Roman" w:cs="Times New Roman"/>
@@ -2345,6 +2380,61 @@
       </w:r>
     </w:p>
     <w:p/>
+    <w:tbl>
+      <w:tblPr>
+        <w:tblStyle w:val="TableGrid"/>
+        <w:tblW w:w="0" w:type="auto"/>
+        <w:tblLook w:val="04A0" w:firstRow="1" w:lastRow="0" w:firstColumn="1" w:lastColumn="0" w:noHBand="0" w:noVBand="1"/>
+      </w:tblPr>
+      <w:tblGrid>
+        <w:gridCol w:w="3957"/>
+        <w:gridCol w:w="3957"/>
+        <w:gridCol w:w="3958"/>
+        <w:gridCol w:w="3958"/>
+      </w:tblGrid>
+      <w:tr>
+        <w:tc>
+          <w:tcPr>
+            <w:tcW w:w="3957" w:type="dxa"/>
+          </w:tcPr>
+          <w:p>
+            <w:pPr>
+              <w:jc w:val="center"/>
+            </w:pPr>
+          </w:p>
+        </w:tc>
+        <w:tc>
+          <w:tcPr>
+            <w:tcW w:w="3957" w:type="dxa"/>
+          </w:tcPr>
+          <w:p>
+            <w:pPr>
+              <w:jc w:val="center"/>
+            </w:pPr>
+          </w:p>
+        </w:tc>
+        <w:tc>
+          <w:tcPr>
+            <w:tcW w:w="3958" w:type="dxa"/>
+          </w:tcPr>
+          <w:p>
+            <w:pPr>
+              <w:jc w:val="center"/>
+            </w:pPr>
+          </w:p>
+        </w:tc>
+        <w:tc>
+          <w:tcPr>
+            <w:tcW w:w="3958" w:type="dxa"/>
+          </w:tcPr>
+          <w:p>
+            <w:pPr>
+              <w:jc w:val="center"/>
+            </w:pPr>
+          </w:p>
+        </w:tc>
+      </w:tr>
+    </w:tbl>
     <w:p>
       <w:pPr>
         <w:jc w:val="center"/>

</xml_diff>